<commit_message>
Notulen en vragen bijgewerkt
</commit_message>
<xml_diff>
--- a/Notulen.docx
+++ b/Notulen.docx
@@ -5,150 +5,170 @@
     <w:p>
       <w:pPr>
         <w:pStyle w:val="Kop1"/>
-        <w:rPr>
-          <w:lang w:val="en-US"/>
+      </w:pPr>
+      <w:r>
+        <w:t>Notulen 11 februari 2020</w:t>
+      </w:r>
+    </w:p>
+    <w:p/>
+    <w:p>
+      <w:r>
+        <w:t xml:space="preserve">Vandaag is het project van start gegaan. </w:t>
+      </w:r>
+      <w:r>
+        <w:t xml:space="preserve"> De taken zijn bepaald en verdeeld onder iedereen. Er zijn nog mogelijkheden voor aanpassingen hierin waar dat van toepassing is, maar het is een goede basis.</w:t>
+      </w:r>
+    </w:p>
+    <w:p>
+      <w:r>
+        <w:t>Projectleider – Casper</w:t>
+      </w:r>
+    </w:p>
+    <w:p>
+      <w:r>
+        <w:t>Klantencontact – Aron</w:t>
+      </w:r>
+    </w:p>
+    <w:p>
+      <w:r>
+        <w:t>Ontwerper – Wieke</w:t>
+      </w:r>
+    </w:p>
+    <w:p>
+      <w:r>
+        <w:t xml:space="preserve">HTML + CSS – </w:t>
+      </w:r>
+      <w:proofErr w:type="spellStart"/>
+      <w:r>
+        <w:t>Jermain</w:t>
+      </w:r>
+      <w:proofErr w:type="spellEnd"/>
+      <w:r>
+        <w:t xml:space="preserve"> en Wieke</w:t>
+      </w:r>
+    </w:p>
+    <w:p>
+      <w:pPr>
+        <w:rPr>
+          <w:rFonts w:cs="Helvetica"/>
+          <w:szCs w:val="21"/>
+          <w:shd w:val="clear" w:color="auto" w:fill="FFFFFF"/>
+        </w:rPr>
+      </w:pPr>
+      <w:r>
+        <w:t>Database structuur – Aron en Mad</w:t>
+      </w:r>
+      <w:r>
+        <w:rPr>
+          <w:rFonts w:cs="Helvetica"/>
+          <w:szCs w:val="21"/>
+          <w:shd w:val="clear" w:color="auto" w:fill="FFFFFF"/>
+        </w:rPr>
+        <w:t>é</w:t>
+      </w:r>
+    </w:p>
+    <w:p>
+      <w:pPr>
+        <w:rPr>
+          <w:rFonts w:cs="Helvetica"/>
+          <w:szCs w:val="21"/>
+          <w:shd w:val="clear" w:color="auto" w:fill="FFFFFF"/>
+        </w:rPr>
+      </w:pPr>
+      <w:r>
+        <w:rPr>
+          <w:rFonts w:cs="Helvetica"/>
+          <w:szCs w:val="21"/>
+          <w:shd w:val="clear" w:color="auto" w:fill="FFFFFF"/>
+        </w:rPr>
+        <w:t>CMS – Casper, Aron en Mad</w:t>
+      </w:r>
+      <w:r>
+        <w:rPr>
+          <w:rFonts w:cs="Helvetica"/>
+          <w:szCs w:val="21"/>
+          <w:shd w:val="clear" w:color="auto" w:fill="FFFFFF"/>
+        </w:rPr>
+        <w:t>é</w:t>
+      </w:r>
+    </w:p>
+    <w:p>
+      <w:pPr>
+        <w:rPr>
+          <w:rFonts w:cs="Helvetica"/>
+          <w:szCs w:val="21"/>
+          <w:shd w:val="clear" w:color="auto" w:fill="FFFFFF"/>
+        </w:rPr>
+      </w:pPr>
+      <w:r>
+        <w:rPr>
+          <w:rFonts w:cs="Helvetica"/>
+          <w:szCs w:val="21"/>
+          <w:shd w:val="clear" w:color="auto" w:fill="FFFFFF"/>
+        </w:rPr>
+        <w:t>Amazon koppeling – Mad</w:t>
+      </w:r>
+      <w:r>
+        <w:rPr>
+          <w:rFonts w:cs="Helvetica"/>
+          <w:szCs w:val="21"/>
+          <w:shd w:val="clear" w:color="auto" w:fill="FFFFFF"/>
+        </w:rPr>
+        <w:t>é</w:t>
+      </w:r>
+    </w:p>
+    <w:p>
+      <w:pPr>
+        <w:rPr>
+          <w:rFonts w:cs="Helvetica"/>
+          <w:szCs w:val="21"/>
+          <w:shd w:val="clear" w:color="auto" w:fill="FFFFFF"/>
         </w:rPr>
       </w:pPr>
       <w:proofErr w:type="spellStart"/>
       <w:r>
         <w:rPr>
-          <w:lang w:val="en-US"/>
-        </w:rPr>
-        <w:t>Notulen</w:t>
+          <w:rFonts w:cs="Helvetica"/>
+          <w:szCs w:val="21"/>
+          <w:shd w:val="clear" w:color="auto" w:fill="FFFFFF"/>
+        </w:rPr>
+        <w:t>Mailchimp</w:t>
       </w:r>
       <w:proofErr w:type="spellEnd"/>
       <w:r>
         <w:rPr>
-          <w:lang w:val="en-US"/>
-        </w:rPr>
-        <w:t xml:space="preserve"> 11 </w:t>
+          <w:rFonts w:cs="Helvetica"/>
+          <w:szCs w:val="21"/>
+          <w:shd w:val="clear" w:color="auto" w:fill="FFFFFF"/>
+        </w:rPr>
+        <w:t xml:space="preserve"> – </w:t>
       </w:r>
       <w:proofErr w:type="spellStart"/>
       <w:r>
         <w:rPr>
-          <w:lang w:val="en-US"/>
-        </w:rPr>
-        <w:t>februari</w:t>
+          <w:rFonts w:cs="Helvetica"/>
+          <w:szCs w:val="21"/>
+          <w:shd w:val="clear" w:color="auto" w:fill="FFFFFF"/>
+        </w:rPr>
+        <w:t>Jermain</w:t>
       </w:r>
       <w:proofErr w:type="spellEnd"/>
-      <w:r>
-        <w:rPr>
-          <w:lang w:val="en-US"/>
-        </w:rPr>
-        <w:t xml:space="preserve"> 2020</w:t>
-      </w:r>
     </w:p>
     <w:p>
       <w:pPr>
         <w:rPr>
-          <w:lang w:val="en-US"/>
+          <w:rFonts w:cs="Helvetica"/>
+          <w:szCs w:val="21"/>
+          <w:shd w:val="clear" w:color="auto" w:fill="FFFFFF"/>
         </w:rPr>
       </w:pPr>
-    </w:p>
-    <w:p>
-      <w:r>
-        <w:t xml:space="preserve">Vandaag is het project van start gegaan. </w:t>
-      </w:r>
-      <w:r>
-        <w:t xml:space="preserve"> De taken zijn bepaald en verdeeld onder iedereen. Er zijn nog mogelijkheden voor aanpassingen hierin waar dat van toepassing is, maar het is een goede basis.</w:t>
-      </w:r>
-    </w:p>
-    <w:p>
-      <w:r>
-        <w:t>Projectleider – Casper</w:t>
-      </w:r>
-    </w:p>
-    <w:p>
-      <w:r>
-        <w:t>Klantencontact – Aron</w:t>
-      </w:r>
-    </w:p>
-    <w:p>
-      <w:r>
-        <w:t>Ontwerper – Wieke</w:t>
-      </w:r>
-    </w:p>
-    <w:p>
-      <w:r>
-        <w:t xml:space="preserve">HTML + CSS – </w:t>
-      </w:r>
-      <w:proofErr w:type="spellStart"/>
-      <w:r>
-        <w:t>Jermain</w:t>
-      </w:r>
-      <w:proofErr w:type="spellEnd"/>
-      <w:r>
-        <w:t xml:space="preserve"> en Wieke</w:t>
-      </w:r>
-    </w:p>
-    <w:p>
-      <w:pPr>
-        <w:rPr>
-          <w:rFonts w:cs="Helvetica"/>
-          <w:szCs w:val="21"/>
-          <w:shd w:val="clear" w:color="auto" w:fill="FFFFFF"/>
-        </w:rPr>
-      </w:pPr>
-      <w:r>
-        <w:t>Database structuur – Aron en Mad</w:t>
-      </w:r>
-      <w:r>
-        <w:rPr>
-          <w:rFonts w:cs="Helvetica"/>
-          <w:szCs w:val="21"/>
-          <w:shd w:val="clear" w:color="auto" w:fill="FFFFFF"/>
-        </w:rPr>
-        <w:t>é</w:t>
-      </w:r>
-    </w:p>
-    <w:p>
-      <w:pPr>
-        <w:rPr>
-          <w:rFonts w:cs="Helvetica"/>
-          <w:szCs w:val="21"/>
-          <w:shd w:val="clear" w:color="auto" w:fill="FFFFFF"/>
-        </w:rPr>
-      </w:pPr>
-      <w:r>
-        <w:rPr>
-          <w:rFonts w:cs="Helvetica"/>
-          <w:szCs w:val="21"/>
-          <w:shd w:val="clear" w:color="auto" w:fill="FFFFFF"/>
-        </w:rPr>
-        <w:t>CMS – Casper, Aron en Mad</w:t>
-      </w:r>
-      <w:r>
-        <w:rPr>
-          <w:rFonts w:cs="Helvetica"/>
-          <w:szCs w:val="21"/>
-          <w:shd w:val="clear" w:color="auto" w:fill="FFFFFF"/>
-        </w:rPr>
-        <w:t>é</w:t>
-      </w:r>
-    </w:p>
-    <w:p>
-      <w:pPr>
-        <w:rPr>
-          <w:rFonts w:cs="Helvetica"/>
-          <w:szCs w:val="21"/>
-          <w:shd w:val="clear" w:color="auto" w:fill="FFFFFF"/>
-        </w:rPr>
-      </w:pPr>
-      <w:r>
-        <w:rPr>
-          <w:rFonts w:cs="Helvetica"/>
-          <w:szCs w:val="21"/>
-          <w:shd w:val="clear" w:color="auto" w:fill="FFFFFF"/>
-        </w:rPr>
-        <w:t>Amazon koppeling – Mad</w:t>
-      </w:r>
-      <w:r>
-        <w:rPr>
-          <w:rFonts w:cs="Helvetica"/>
-          <w:szCs w:val="21"/>
-          <w:shd w:val="clear" w:color="auto" w:fill="FFFFFF"/>
-        </w:rPr>
-        <w:t>é</w:t>
+      <w:r>
+        <w:rPr>
+          <w:rFonts w:cs="Helvetica"/>
+          <w:szCs w:val="21"/>
+          <w:shd w:val="clear" w:color="auto" w:fill="FFFFFF"/>
+        </w:rPr>
+        <w:t>SEO – Wieke en Aron</w:t>
       </w:r>
     </w:p>
     <w:p>
@@ -166,6 +186,109 @@
           <w:szCs w:val="21"/>
           <w:shd w:val="clear" w:color="auto" w:fill="FFFFFF"/>
         </w:rPr>
+        <w:t>JavaScript</w:t>
+      </w:r>
+      <w:proofErr w:type="spellEnd"/>
+      <w:r>
+        <w:rPr>
+          <w:rFonts w:cs="Helvetica"/>
+          <w:szCs w:val="21"/>
+          <w:shd w:val="clear" w:color="auto" w:fill="FFFFFF"/>
+        </w:rPr>
+        <w:t xml:space="preserve"> – Mad</w:t>
+      </w:r>
+      <w:r>
+        <w:rPr>
+          <w:rFonts w:cs="Helvetica"/>
+          <w:szCs w:val="21"/>
+          <w:shd w:val="clear" w:color="auto" w:fill="FFFFFF"/>
+        </w:rPr>
+        <w:t>é</w:t>
+      </w:r>
+      <w:r>
+        <w:rPr>
+          <w:rFonts w:cs="Helvetica"/>
+          <w:szCs w:val="21"/>
+          <w:shd w:val="clear" w:color="auto" w:fill="FFFFFF"/>
+        </w:rPr>
+        <w:t xml:space="preserve"> en Wieke</w:t>
+      </w:r>
+    </w:p>
+    <w:p>
+      <w:pPr>
+        <w:rPr>
+          <w:rFonts w:cs="Helvetica"/>
+          <w:szCs w:val="21"/>
+          <w:shd w:val="clear" w:color="auto" w:fill="FFFFFF"/>
+        </w:rPr>
+      </w:pPr>
+      <w:r>
+        <w:rPr>
+          <w:rFonts w:cs="Helvetica"/>
+          <w:szCs w:val="21"/>
+          <w:shd w:val="clear" w:color="auto" w:fill="FFFFFF"/>
+        </w:rPr>
+        <w:t xml:space="preserve">Vervolgens hebben we een planning gemaakt voor vandaag. Wieke begint aan het </w:t>
+      </w:r>
+      <w:proofErr w:type="spellStart"/>
+      <w:r>
+        <w:rPr>
+          <w:rFonts w:cs="Helvetica"/>
+          <w:szCs w:val="21"/>
+          <w:shd w:val="clear" w:color="auto" w:fill="FFFFFF"/>
+        </w:rPr>
+        <w:t>photoshop</w:t>
+      </w:r>
+      <w:proofErr w:type="spellEnd"/>
+      <w:r>
+        <w:rPr>
+          <w:rFonts w:cs="Helvetica"/>
+          <w:szCs w:val="21"/>
+          <w:shd w:val="clear" w:color="auto" w:fill="FFFFFF"/>
+        </w:rPr>
+        <w:t xml:space="preserve"> design, Aron en Mad</w:t>
+      </w:r>
+      <w:r>
+        <w:rPr>
+          <w:rFonts w:cs="Helvetica"/>
+          <w:szCs w:val="21"/>
+          <w:shd w:val="clear" w:color="auto" w:fill="FFFFFF"/>
+        </w:rPr>
+        <w:t>é</w:t>
+      </w:r>
+      <w:r>
+        <w:rPr>
+          <w:rFonts w:cs="Helvetica"/>
+          <w:szCs w:val="21"/>
+          <w:shd w:val="clear" w:color="auto" w:fill="FFFFFF"/>
+        </w:rPr>
+        <w:t xml:space="preserve"> stellen een database structuur op, </w:t>
+      </w:r>
+      <w:proofErr w:type="spellStart"/>
+      <w:r>
+        <w:rPr>
+          <w:rFonts w:cs="Helvetica"/>
+          <w:szCs w:val="21"/>
+          <w:shd w:val="clear" w:color="auto" w:fill="FFFFFF"/>
+        </w:rPr>
+        <w:t>Jermain</w:t>
+      </w:r>
+      <w:proofErr w:type="spellEnd"/>
+      <w:r>
+        <w:rPr>
+          <w:rFonts w:cs="Helvetica"/>
+          <w:szCs w:val="21"/>
+          <w:shd w:val="clear" w:color="auto" w:fill="FFFFFF"/>
+        </w:rPr>
+        <w:t xml:space="preserve"> zoekt uit hoe </w:t>
+      </w:r>
+      <w:proofErr w:type="spellStart"/>
+      <w:r>
+        <w:rPr>
+          <w:rFonts w:cs="Helvetica"/>
+          <w:szCs w:val="21"/>
+          <w:shd w:val="clear" w:color="auto" w:fill="FFFFFF"/>
+        </w:rPr>
         <w:t>Mailchimp</w:t>
       </w:r>
       <w:proofErr w:type="spellEnd"/>
@@ -175,7 +298,7 @@
           <w:szCs w:val="21"/>
           <w:shd w:val="clear" w:color="auto" w:fill="FFFFFF"/>
         </w:rPr>
-        <w:t xml:space="preserve"> – </w:t>
+        <w:t xml:space="preserve"> werkt, en Casper werkt de notulen uit, maakt een </w:t>
       </w:r>
       <w:proofErr w:type="spellStart"/>
       <w:r>
@@ -184,25 +307,56 @@
           <w:szCs w:val="21"/>
           <w:shd w:val="clear" w:color="auto" w:fill="FFFFFF"/>
         </w:rPr>
-        <w:t>Jermain</w:t>
+        <w:t>whats</w:t>
       </w:r>
       <w:proofErr w:type="spellEnd"/>
+      <w:r>
+        <w:rPr>
+          <w:rFonts w:cs="Helvetica"/>
+          <w:szCs w:val="21"/>
+          <w:shd w:val="clear" w:color="auto" w:fill="FFFFFF"/>
+        </w:rPr>
+        <w:t xml:space="preserve"> app groep aan en houdt de </w:t>
+      </w:r>
+      <w:proofErr w:type="spellStart"/>
+      <w:r>
+        <w:rPr>
+          <w:rFonts w:cs="Helvetica"/>
+          <w:szCs w:val="21"/>
+          <w:shd w:val="clear" w:color="auto" w:fill="FFFFFF"/>
+        </w:rPr>
+        <w:t>github</w:t>
+      </w:r>
+      <w:proofErr w:type="spellEnd"/>
+      <w:r>
+        <w:rPr>
+          <w:rFonts w:cs="Helvetica"/>
+          <w:szCs w:val="21"/>
+          <w:shd w:val="clear" w:color="auto" w:fill="FFFFFF"/>
+        </w:rPr>
+        <w:t xml:space="preserve"> bij.</w:t>
+      </w:r>
+      <w:r>
+        <w:rPr>
+          <w:rFonts w:cs="Helvetica"/>
+          <w:szCs w:val="21"/>
+          <w:shd w:val="clear" w:color="auto" w:fill="FFFFFF"/>
+        </w:rPr>
+        <w:t xml:space="preserve"> We houden donderdag de volgende bijeenkomst.</w:t>
+      </w:r>
     </w:p>
     <w:p>
       <w:pPr>
-        <w:rPr>
-          <w:rFonts w:cs="Helvetica"/>
-          <w:szCs w:val="21"/>
+        <w:pStyle w:val="Kop1"/>
+        <w:rPr>
           <w:shd w:val="clear" w:color="auto" w:fill="FFFFFF"/>
         </w:rPr>
       </w:pPr>
       <w:r>
         <w:rPr>
-          <w:rFonts w:cs="Helvetica"/>
-          <w:szCs w:val="21"/>
-          <w:shd w:val="clear" w:color="auto" w:fill="FFFFFF"/>
-        </w:rPr>
-        <w:t>SEO – Wieke en Aron</w:t>
+          <w:shd w:val="clear" w:color="auto" w:fill="FFFFFF"/>
+        </w:rPr>
+        <w:t>Notulen 13 februari 2020</w:t>
       </w:r>
     </w:p>
     <w:p>
@@ -213,23 +367,16 @@
           <w:shd w:val="clear" w:color="auto" w:fill="FFFFFF"/>
         </w:rPr>
       </w:pPr>
+      <w:r>
+        <w:t xml:space="preserve">Dinsdag is al een goed begin gemaakt aan de taken, Amazon koppeling en </w:t>
+      </w:r>
       <w:proofErr w:type="spellStart"/>
       <w:r>
-        <w:rPr>
-          <w:rFonts w:cs="Helvetica"/>
-          <w:szCs w:val="21"/>
-          <w:shd w:val="clear" w:color="auto" w:fill="FFFFFF"/>
-        </w:rPr>
-        <w:t>JavaScript</w:t>
+        <w:t>Mailchimp</w:t>
       </w:r>
       <w:proofErr w:type="spellEnd"/>
       <w:r>
-        <w:rPr>
-          <w:rFonts w:cs="Helvetica"/>
-          <w:szCs w:val="21"/>
-          <w:shd w:val="clear" w:color="auto" w:fill="FFFFFF"/>
-        </w:rPr>
-        <w:t xml:space="preserve"> – Mad</w:t>
+        <w:t xml:space="preserve"> zijn al uitgezocht. Mad</w:t>
       </w:r>
       <w:r>
         <w:rPr>
@@ -245,141 +392,78 @@
           <w:szCs w:val="21"/>
           <w:shd w:val="clear" w:color="auto" w:fill="FFFFFF"/>
         </w:rPr>
-        <w:t xml:space="preserve"> en Wieke</w:t>
-      </w:r>
-    </w:p>
-    <w:p>
-      <w:pPr>
-        <w:rPr>
-          <w:rFonts w:cs="Helvetica"/>
-          <w:szCs w:val="21"/>
-          <w:shd w:val="clear" w:color="auto" w:fill="FFFFFF"/>
-        </w:rPr>
-      </w:pPr>
-      <w:r>
-        <w:rPr>
-          <w:rFonts w:cs="Helvetica"/>
-          <w:szCs w:val="21"/>
-          <w:shd w:val="clear" w:color="auto" w:fill="FFFFFF"/>
-        </w:rPr>
-        <w:t xml:space="preserve">Vervolgens hebben we een planning gemaakt voor vandaag. Wieke begint aan het </w:t>
-      </w:r>
-      <w:proofErr w:type="spellStart"/>
-      <w:r>
-        <w:rPr>
-          <w:rFonts w:cs="Helvetica"/>
-          <w:szCs w:val="21"/>
-          <w:shd w:val="clear" w:color="auto" w:fill="FFFFFF"/>
-        </w:rPr>
-        <w:t>photoshop</w:t>
-      </w:r>
-      <w:proofErr w:type="spellEnd"/>
-      <w:r>
-        <w:rPr>
-          <w:rFonts w:cs="Helvetica"/>
-          <w:szCs w:val="21"/>
-          <w:shd w:val="clear" w:color="auto" w:fill="FFFFFF"/>
-        </w:rPr>
-        <w:t xml:space="preserve"> design, Aron en Mad</w:t>
-      </w:r>
-      <w:r>
-        <w:rPr>
-          <w:rFonts w:cs="Helvetica"/>
-          <w:szCs w:val="21"/>
-          <w:shd w:val="clear" w:color="auto" w:fill="FFFFFF"/>
-        </w:rPr>
-        <w:t>é</w:t>
-      </w:r>
-      <w:r>
-        <w:rPr>
-          <w:rFonts w:cs="Helvetica"/>
-          <w:szCs w:val="21"/>
-          <w:shd w:val="clear" w:color="auto" w:fill="FFFFFF"/>
-        </w:rPr>
-        <w:t xml:space="preserve"> stellen een database structuur op, </w:t>
-      </w:r>
-      <w:proofErr w:type="spellStart"/>
-      <w:r>
-        <w:rPr>
-          <w:rFonts w:cs="Helvetica"/>
-          <w:szCs w:val="21"/>
-          <w:shd w:val="clear" w:color="auto" w:fill="FFFFFF"/>
-        </w:rPr>
-        <w:t>Jermain</w:t>
-      </w:r>
-      <w:proofErr w:type="spellEnd"/>
-      <w:r>
-        <w:rPr>
-          <w:rFonts w:cs="Helvetica"/>
-          <w:szCs w:val="21"/>
-          <w:shd w:val="clear" w:color="auto" w:fill="FFFFFF"/>
-        </w:rPr>
-        <w:t xml:space="preserve"> zoekt uit hoe </w:t>
-      </w:r>
-      <w:proofErr w:type="spellStart"/>
-      <w:r>
-        <w:rPr>
-          <w:rFonts w:cs="Helvetica"/>
-          <w:szCs w:val="21"/>
-          <w:shd w:val="clear" w:color="auto" w:fill="FFFFFF"/>
-        </w:rPr>
-        <w:t>Mailchimp</w:t>
-      </w:r>
-      <w:proofErr w:type="spellEnd"/>
-      <w:r>
-        <w:rPr>
-          <w:rFonts w:cs="Helvetica"/>
-          <w:szCs w:val="21"/>
-          <w:shd w:val="clear" w:color="auto" w:fill="FFFFFF"/>
-        </w:rPr>
-        <w:t xml:space="preserve"> werkt, en Casper werkt de notulen uit, maakt een </w:t>
-      </w:r>
-      <w:proofErr w:type="spellStart"/>
-      <w:r>
-        <w:rPr>
-          <w:rFonts w:cs="Helvetica"/>
-          <w:szCs w:val="21"/>
-          <w:shd w:val="clear" w:color="auto" w:fill="FFFFFF"/>
-        </w:rPr>
-        <w:t>whats</w:t>
-      </w:r>
-      <w:proofErr w:type="spellEnd"/>
-      <w:r>
-        <w:rPr>
-          <w:rFonts w:cs="Helvetica"/>
-          <w:szCs w:val="21"/>
-          <w:shd w:val="clear" w:color="auto" w:fill="FFFFFF"/>
-        </w:rPr>
-        <w:t xml:space="preserve"> app groep aan en houdt de </w:t>
-      </w:r>
-      <w:proofErr w:type="spellStart"/>
-      <w:r>
-        <w:rPr>
-          <w:rFonts w:cs="Helvetica"/>
-          <w:szCs w:val="21"/>
-          <w:shd w:val="clear" w:color="auto" w:fill="FFFFFF"/>
-        </w:rPr>
-        <w:t>github</w:t>
-      </w:r>
-      <w:proofErr w:type="spellEnd"/>
-      <w:r>
-        <w:rPr>
-          <w:rFonts w:cs="Helvetica"/>
-          <w:szCs w:val="21"/>
-          <w:shd w:val="clear" w:color="auto" w:fill="FFFFFF"/>
-        </w:rPr>
-        <w:t xml:space="preserve"> bij.</w:t>
-      </w:r>
-      <w:r>
-        <w:rPr>
-          <w:rFonts w:cs="Helvetica"/>
-          <w:szCs w:val="21"/>
-          <w:shd w:val="clear" w:color="auto" w:fill="FFFFFF"/>
-        </w:rPr>
-        <w:t xml:space="preserve"> We houden donderdag de volgende bijeenkomst.</w:t>
+        <w:t xml:space="preserve"> is er niet bij </w:t>
       </w:r>
       <w:bookmarkStart w:id="0" w:name="_GoBack"/>
       <w:bookmarkEnd w:id="0"/>
+      <w:r>
+        <w:rPr>
+          <w:rFonts w:cs="Helvetica"/>
+          <w:szCs w:val="21"/>
+          <w:shd w:val="clear" w:color="auto" w:fill="FFFFFF"/>
+        </w:rPr>
+        <w:t>vandaag, hij is er dinsdag weer. In de tussentijd kunnen we hem een taak op afstand geven.</w:t>
+      </w:r>
+    </w:p>
+    <w:p>
+      <w:r>
+        <w:rPr>
+          <w:rFonts w:cs="Helvetica"/>
+          <w:szCs w:val="21"/>
+          <w:shd w:val="clear" w:color="auto" w:fill="FFFFFF"/>
+        </w:rPr>
+        <w:t xml:space="preserve">Wieke gaat vandaag weer verder met het design en geeft updates tussendoor. Daarmee kan </w:t>
+      </w:r>
+      <w:proofErr w:type="spellStart"/>
+      <w:r>
+        <w:rPr>
+          <w:rFonts w:cs="Helvetica"/>
+          <w:szCs w:val="21"/>
+          <w:shd w:val="clear" w:color="auto" w:fill="FFFFFF"/>
+        </w:rPr>
+        <w:t>Jermain</w:t>
+      </w:r>
+      <w:proofErr w:type="spellEnd"/>
+      <w:r>
+        <w:rPr>
+          <w:rFonts w:cs="Helvetica"/>
+          <w:szCs w:val="21"/>
+          <w:shd w:val="clear" w:color="auto" w:fill="FFFFFF"/>
+        </w:rPr>
+        <w:t xml:space="preserve"> dan met Bootstrap aan het design beginnen en dus meer van Bootstrap leren. Aron werkt verder door aan het database design zonder Mad</w:t>
+      </w:r>
+      <w:r>
+        <w:rPr>
+          <w:rFonts w:cs="Helvetica"/>
+          <w:szCs w:val="21"/>
+          <w:shd w:val="clear" w:color="auto" w:fill="FFFFFF"/>
+        </w:rPr>
+        <w:t>é</w:t>
+      </w:r>
+      <w:r>
+        <w:rPr>
+          <w:rFonts w:cs="Helvetica"/>
+          <w:szCs w:val="21"/>
+          <w:shd w:val="clear" w:color="auto" w:fill="FFFFFF"/>
+        </w:rPr>
+        <w:t>, en hij zal tussendoor nog contact opnemen met Lewis. Casper zal een begin maken aan de CMS gebaseerd op het eerder gemaakte database design. Mad</w:t>
+      </w:r>
+      <w:r>
+        <w:rPr>
+          <w:rFonts w:cs="Helvetica"/>
+          <w:szCs w:val="21"/>
+          <w:shd w:val="clear" w:color="auto" w:fill="FFFFFF"/>
+        </w:rPr>
+        <w:t>é</w:t>
+      </w:r>
+      <w:r>
+        <w:rPr>
+          <w:rFonts w:cs="Helvetica"/>
+          <w:szCs w:val="21"/>
+          <w:shd w:val="clear" w:color="auto" w:fill="FFFFFF"/>
+        </w:rPr>
+        <w:t xml:space="preserve"> zal op afstand de opdracht krijgen om een inlogsysteem te maken, wat hij over de komende dagen kan doen.</w:t>
+      </w:r>
     </w:p>
     <w:sectPr>
       <w:pgSz w:w="11906" w:h="16838"/>

</xml_diff>

<commit_message>
notulen update + upload update
</commit_message>
<xml_diff>
--- a/Notulen.docx
+++ b/Notulen.docx
@@ -392,78 +392,130 @@
           <w:szCs w:val="21"/>
           <w:shd w:val="clear" w:color="auto" w:fill="FFFFFF"/>
         </w:rPr>
-        <w:t xml:space="preserve"> is er niet bij </w:t>
+        <w:t xml:space="preserve"> is er niet bij vandaag, hij is er dinsdag weer. In de tussentijd kunnen we hem een taak op afstand geven.</w:t>
+      </w:r>
+    </w:p>
+    <w:p>
+      <w:pPr>
+        <w:rPr>
+          <w:rFonts w:cs="Helvetica"/>
+          <w:szCs w:val="21"/>
+          <w:shd w:val="clear" w:color="auto" w:fill="FFFFFF"/>
+        </w:rPr>
+      </w:pPr>
+      <w:r>
+        <w:rPr>
+          <w:rFonts w:cs="Helvetica"/>
+          <w:szCs w:val="21"/>
+          <w:shd w:val="clear" w:color="auto" w:fill="FFFFFF"/>
+        </w:rPr>
+        <w:t xml:space="preserve">Wieke gaat vandaag weer verder met het design en geeft updates tussendoor. Daarmee kan </w:t>
+      </w:r>
+      <w:proofErr w:type="spellStart"/>
+      <w:r>
+        <w:rPr>
+          <w:rFonts w:cs="Helvetica"/>
+          <w:szCs w:val="21"/>
+          <w:shd w:val="clear" w:color="auto" w:fill="FFFFFF"/>
+        </w:rPr>
+        <w:t>Jermain</w:t>
+      </w:r>
+      <w:proofErr w:type="spellEnd"/>
+      <w:r>
+        <w:rPr>
+          <w:rFonts w:cs="Helvetica"/>
+          <w:szCs w:val="21"/>
+          <w:shd w:val="clear" w:color="auto" w:fill="FFFFFF"/>
+        </w:rPr>
+        <w:t xml:space="preserve"> dan met Bootstrap aan het design beginnen en dus meer van Bootstrap leren. Aron werkt verder door aan het database design zonder Mad</w:t>
+      </w:r>
+      <w:r>
+        <w:rPr>
+          <w:rFonts w:cs="Helvetica"/>
+          <w:szCs w:val="21"/>
+          <w:shd w:val="clear" w:color="auto" w:fill="FFFFFF"/>
+        </w:rPr>
+        <w:t>é</w:t>
+      </w:r>
+      <w:r>
+        <w:rPr>
+          <w:rFonts w:cs="Helvetica"/>
+          <w:szCs w:val="21"/>
+          <w:shd w:val="clear" w:color="auto" w:fill="FFFFFF"/>
+        </w:rPr>
+        <w:t>, en hij zal tussendoor nog contact opnemen met Lewis. Casper zal een begin maken aan de CMS gebaseerd op het eerder gemaakte database design. Mad</w:t>
+      </w:r>
+      <w:r>
+        <w:rPr>
+          <w:rFonts w:cs="Helvetica"/>
+          <w:szCs w:val="21"/>
+          <w:shd w:val="clear" w:color="auto" w:fill="FFFFFF"/>
+        </w:rPr>
+        <w:t>é</w:t>
+      </w:r>
+      <w:r>
+        <w:rPr>
+          <w:rFonts w:cs="Helvetica"/>
+          <w:szCs w:val="21"/>
+          <w:shd w:val="clear" w:color="auto" w:fill="FFFFFF"/>
+        </w:rPr>
+        <w:t xml:space="preserve"> zal op afstand de opdracht krijgen om een inlogsysteem te maken, wat hij over de komende dagen kan doen.</w:t>
+      </w:r>
+    </w:p>
+    <w:p>
+      <w:pPr>
+        <w:pStyle w:val="Kop1"/>
+      </w:pPr>
+    </w:p>
+    <w:p>
+      <w:pPr>
+        <w:pStyle w:val="Kop1"/>
+      </w:pPr>
+      <w:r>
+        <w:t>Notulen 14 februari 2020</w:t>
+      </w:r>
+    </w:p>
+    <w:p>
+      <w:r>
+        <w:t xml:space="preserve">Vandaag was maar een korte bijeenkomst, Wieke is op stage dus we zijn maar met zijn drieën. We kunnen weer verder werken aan de taken van gister. Casper werkt weer verder aan het uploaden, Aron werkt aan het menu en zal kijken naar het testen van de boeken info met dummy data, en </w:t>
+      </w:r>
+      <w:proofErr w:type="spellStart"/>
+      <w:r>
+        <w:t>Jermain</w:t>
+      </w:r>
+      <w:proofErr w:type="spellEnd"/>
+      <w:r>
+        <w:t xml:space="preserve"> zal verder werken aan bootstrap, hierin het </w:t>
+      </w:r>
+      <w:proofErr w:type="spellStart"/>
+      <w:r>
+        <w:t>grid</w:t>
+      </w:r>
+      <w:proofErr w:type="spellEnd"/>
+      <w:r>
+        <w:t xml:space="preserve"> werkend krijgen en de status van tijd tot tijd door te geven aan Wieke. </w:t>
+      </w:r>
+      <w:r>
+        <w:t>Mad</w:t>
+      </w:r>
+      <w:r>
+        <w:rPr>
+          <w:rFonts w:cs="Helvetica"/>
+          <w:szCs w:val="21"/>
+          <w:shd w:val="clear" w:color="auto" w:fill="FFFFFF"/>
+        </w:rPr>
+        <w:t>é</w:t>
+      </w:r>
+      <w:r>
+        <w:rPr>
+          <w:rFonts w:cs="Helvetica"/>
+          <w:szCs w:val="21"/>
+          <w:shd w:val="clear" w:color="auto" w:fill="FFFFFF"/>
+        </w:rPr>
+        <w:t xml:space="preserve"> kan vanuit thuis verder werken aan het inlogsysteem.</w:t>
       </w:r>
       <w:bookmarkStart w:id="0" w:name="_GoBack"/>
       <w:bookmarkEnd w:id="0"/>
-      <w:r>
-        <w:rPr>
-          <w:rFonts w:cs="Helvetica"/>
-          <w:szCs w:val="21"/>
-          <w:shd w:val="clear" w:color="auto" w:fill="FFFFFF"/>
-        </w:rPr>
-        <w:t>vandaag, hij is er dinsdag weer. In de tussentijd kunnen we hem een taak op afstand geven.</w:t>
-      </w:r>
-    </w:p>
-    <w:p>
-      <w:r>
-        <w:rPr>
-          <w:rFonts w:cs="Helvetica"/>
-          <w:szCs w:val="21"/>
-          <w:shd w:val="clear" w:color="auto" w:fill="FFFFFF"/>
-        </w:rPr>
-        <w:t xml:space="preserve">Wieke gaat vandaag weer verder met het design en geeft updates tussendoor. Daarmee kan </w:t>
-      </w:r>
-      <w:proofErr w:type="spellStart"/>
-      <w:r>
-        <w:rPr>
-          <w:rFonts w:cs="Helvetica"/>
-          <w:szCs w:val="21"/>
-          <w:shd w:val="clear" w:color="auto" w:fill="FFFFFF"/>
-        </w:rPr>
-        <w:t>Jermain</w:t>
-      </w:r>
-      <w:proofErr w:type="spellEnd"/>
-      <w:r>
-        <w:rPr>
-          <w:rFonts w:cs="Helvetica"/>
-          <w:szCs w:val="21"/>
-          <w:shd w:val="clear" w:color="auto" w:fill="FFFFFF"/>
-        </w:rPr>
-        <w:t xml:space="preserve"> dan met Bootstrap aan het design beginnen en dus meer van Bootstrap leren. Aron werkt verder door aan het database design zonder Mad</w:t>
-      </w:r>
-      <w:r>
-        <w:rPr>
-          <w:rFonts w:cs="Helvetica"/>
-          <w:szCs w:val="21"/>
-          <w:shd w:val="clear" w:color="auto" w:fill="FFFFFF"/>
-        </w:rPr>
-        <w:t>é</w:t>
-      </w:r>
-      <w:r>
-        <w:rPr>
-          <w:rFonts w:cs="Helvetica"/>
-          <w:szCs w:val="21"/>
-          <w:shd w:val="clear" w:color="auto" w:fill="FFFFFF"/>
-        </w:rPr>
-        <w:t>, en hij zal tussendoor nog contact opnemen met Lewis. Casper zal een begin maken aan de CMS gebaseerd op het eerder gemaakte database design. Mad</w:t>
-      </w:r>
-      <w:r>
-        <w:rPr>
-          <w:rFonts w:cs="Helvetica"/>
-          <w:szCs w:val="21"/>
-          <w:shd w:val="clear" w:color="auto" w:fill="FFFFFF"/>
-        </w:rPr>
-        <w:t>é</w:t>
-      </w:r>
-      <w:r>
-        <w:rPr>
-          <w:rFonts w:cs="Helvetica"/>
-          <w:szCs w:val="21"/>
-          <w:shd w:val="clear" w:color="auto" w:fill="FFFFFF"/>
-        </w:rPr>
-        <w:t xml:space="preserve"> zal op afstand de opdracht krijgen om een inlogsysteem te maken, wat hij over de komende dagen kan doen.</w:t>
-      </w:r>
     </w:p>
     <w:sectPr>
       <w:pgSz w:w="11906" w:h="16838"/>

</xml_diff>

<commit_message>
notulen bijgewerkt + upload bijgewerkt
</commit_message>
<xml_diff>
--- a/Notulen.docx
+++ b/Notulen.docx
@@ -476,6 +476,13 @@
       </w:r>
     </w:p>
     <w:p>
+      <w:pPr>
+        <w:rPr>
+          <w:rFonts w:cs="Helvetica"/>
+          <w:szCs w:val="21"/>
+          <w:shd w:val="clear" w:color="auto" w:fill="FFFFFF"/>
+        </w:rPr>
+      </w:pPr>
       <w:r>
         <w:t xml:space="preserve">Vandaag was maar een korte bijeenkomst, Wieke is op stage dus we zijn maar met zijn drieën. We kunnen weer verder werken aan de taken van gister. Casper werkt weer verder aan het uploaden, Aron werkt aan het menu en zal kijken naar het testen van de boeken info met dummy data, en </w:t>
       </w:r>
@@ -513,6 +520,71 @@
           <w:shd w:val="clear" w:color="auto" w:fill="FFFFFF"/>
         </w:rPr>
         <w:t xml:space="preserve"> kan vanuit thuis verder werken aan het inlogsysteem.</w:t>
+      </w:r>
+    </w:p>
+    <w:p>
+      <w:pPr>
+        <w:pStyle w:val="Kop1"/>
+      </w:pPr>
+      <w:r>
+        <w:t>Notulen 17 februari 2020</w:t>
+      </w:r>
+    </w:p>
+    <w:p>
+      <w:r>
+        <w:t>Wieke is er vandaag weer dus we zijn met zijn vieren vandaag. We moeten vandaag Mad</w:t>
+      </w:r>
+      <w:r>
+        <w:rPr>
+          <w:rFonts w:cs="Helvetica"/>
+          <w:szCs w:val="21"/>
+          <w:shd w:val="clear" w:color="auto" w:fill="FFFFFF"/>
+        </w:rPr>
+        <w:t>é</w:t>
+      </w:r>
+      <w:r>
+        <w:rPr>
+          <w:rFonts w:cs="Helvetica"/>
+          <w:szCs w:val="21"/>
+          <w:shd w:val="clear" w:color="auto" w:fill="FFFFFF"/>
+        </w:rPr>
+        <w:t xml:space="preserve"> weer verder laten werken aan het inlogsysteem en nog een keer contact opnemen met Kai omdat hij nog geen mail terug had gestuurd. Aron zal hier nog over bellen *Dit is opgelost, het emailadres  was verkeerd*. Verder gaan Casper en Aron vandaag de CMS in elkaar zetten zodat er </w:t>
+      </w:r>
+      <w:proofErr w:type="spellStart"/>
+      <w:r>
+        <w:rPr>
+          <w:rFonts w:cs="Helvetica"/>
+          <w:szCs w:val="21"/>
+          <w:shd w:val="clear" w:color="auto" w:fill="FFFFFF"/>
+        </w:rPr>
+        <w:t>edits</w:t>
+      </w:r>
+      <w:proofErr w:type="spellEnd"/>
+      <w:r>
+        <w:rPr>
+          <w:rFonts w:cs="Helvetica"/>
+          <w:szCs w:val="21"/>
+          <w:shd w:val="clear" w:color="auto" w:fill="FFFFFF"/>
+        </w:rPr>
+        <w:t xml:space="preserve"> gemaakt kunnen worden, Wieke zal verder gaan met het design en </w:t>
+      </w:r>
+      <w:proofErr w:type="spellStart"/>
+      <w:r>
+        <w:rPr>
+          <w:rFonts w:cs="Helvetica"/>
+          <w:szCs w:val="21"/>
+          <w:shd w:val="clear" w:color="auto" w:fill="FFFFFF"/>
+        </w:rPr>
+        <w:t>Jermain</w:t>
+      </w:r>
+      <w:proofErr w:type="spellEnd"/>
+      <w:r>
+        <w:rPr>
+          <w:rFonts w:cs="Helvetica"/>
+          <w:szCs w:val="21"/>
+          <w:shd w:val="clear" w:color="auto" w:fill="FFFFFF"/>
+        </w:rPr>
+        <w:t xml:space="preserve"> zal het design verder omzetten met wat hulp van Wieke waar dat nodig is. Het stukje javascript waar we vrijdag een beetje mee bezig waren geweest zullen we laten liggen en aan werken als er nog tijd is aan het eind.</w:t>
       </w:r>
       <w:bookmarkStart w:id="0" w:name="_GoBack"/>
       <w:bookmarkEnd w:id="0"/>

</xml_diff>